<commit_message>
Se agregan los casos de prueba en gherkin para la pagina web de la tienda KOAJ
</commit_message>
<xml_diff>
--- a/Plan de Pruebas.docx
+++ b/Plan de Pruebas.docx
@@ -173,7 +173,7 @@
                     </pic:cNvPicPr>
                   </pic:nvPicPr>
                   <pic:blipFill>
-                    <a:blip r:embed="rId6" cstate="print">
+                    <a:blip r:embed="rId8" cstate="print">
                       <a:extLst>
                         <a:ext uri="{28A0092B-C50C-407E-A947-70E740481C1C}">
                           <a14:useLocalDpi xmlns:a14="http://schemas.microsoft.com/office/drawing/2010/main" val="0"/>
@@ -365,6 +365,1201 @@
     </w:p>
     <w:p/>
     <w:p/>
+    <w:sdt>
+      <w:sdtPr>
+        <w:rPr>
+          <w:lang w:val="es-ES"/>
+        </w:rPr>
+        <w:id w:val="-1870681934"/>
+        <w:docPartObj>
+          <w:docPartGallery w:val="Table of Contents"/>
+          <w:docPartUnique/>
+        </w:docPartObj>
+      </w:sdtPr>
+      <w:sdtEndPr>
+        <w:rPr>
+          <w:rFonts w:ascii="Arial" w:eastAsia="Times New Roman" w:hAnsi="Arial" w:cs="Times New Roman"/>
+          <w:b/>
+          <w:bCs/>
+          <w:color w:val="auto"/>
+          <w:sz w:val="22"/>
+          <w:szCs w:val="20"/>
+        </w:rPr>
+      </w:sdtEndPr>
+      <w:sdtContent>
+        <w:p>
+          <w:pPr>
+            <w:pStyle w:val="TtuloTDC"/>
+            <w:rPr>
+              <w:rFonts w:ascii="Arial" w:hAnsi="Arial" w:cs="Arial"/>
+              <w:color w:val="auto"/>
+            </w:rPr>
+          </w:pPr>
+          <w:r>
+            <w:rPr>
+              <w:rFonts w:ascii="Arial" w:hAnsi="Arial" w:cs="Arial"/>
+              <w:color w:val="auto"/>
+              <w:lang w:val="es-ES"/>
+            </w:rPr>
+            <w:t>Contenido</w:t>
+          </w:r>
+        </w:p>
+        <w:p>
+          <w:pPr>
+            <w:pStyle w:val="TDC1"/>
+            <w:tabs>
+              <w:tab w:val="left" w:pos="440"/>
+              <w:tab w:val="right" w:leader="dot" w:pos="8828"/>
+            </w:tabs>
+            <w:rPr>
+              <w:noProof/>
+            </w:rPr>
+          </w:pPr>
+          <w:r>
+            <w:fldChar w:fldCharType="begin"/>
+          </w:r>
+          <w:r>
+            <w:instrText xml:space="preserve"> TOC \o "1-3" \h \z \u </w:instrText>
+          </w:r>
+          <w:r>
+            <w:fldChar w:fldCharType="separate"/>
+          </w:r>
+          <w:hyperlink w:anchor="_Toc128932273" w:history="1">
+            <w:r>
+              <w:rPr>
+                <w:rStyle w:val="Hipervnculo"/>
+                <w:b/>
+                <w:bCs/>
+                <w:noProof/>
+              </w:rPr>
+              <w:t>1.</w:t>
+            </w:r>
+            <w:r>
+              <w:rPr>
+                <w:noProof/>
+              </w:rPr>
+              <w:tab/>
+            </w:r>
+            <w:r>
+              <w:rPr>
+                <w:rStyle w:val="Hipervnculo"/>
+                <w:b/>
+                <w:bCs/>
+                <w:noProof/>
+              </w:rPr>
+              <w:t>Área</w:t>
+            </w:r>
+            <w:r>
+              <w:rPr>
+                <w:noProof/>
+                <w:webHidden/>
+              </w:rPr>
+              <w:tab/>
+            </w:r>
+            <w:r>
+              <w:rPr>
+                <w:noProof/>
+                <w:webHidden/>
+              </w:rPr>
+              <w:fldChar w:fldCharType="begin"/>
+            </w:r>
+            <w:r>
+              <w:rPr>
+                <w:noProof/>
+                <w:webHidden/>
+              </w:rPr>
+              <w:instrText xml:space="preserve"> PAGEREF _Toc128932273 \h </w:instrText>
+            </w:r>
+            <w:r>
+              <w:rPr>
+                <w:noProof/>
+                <w:webHidden/>
+              </w:rPr>
+            </w:r>
+            <w:r>
+              <w:rPr>
+                <w:noProof/>
+                <w:webHidden/>
+              </w:rPr>
+              <w:fldChar w:fldCharType="separate"/>
+            </w:r>
+            <w:r>
+              <w:rPr>
+                <w:noProof/>
+                <w:webHidden/>
+              </w:rPr>
+              <w:t>3</w:t>
+            </w:r>
+            <w:r>
+              <w:rPr>
+                <w:noProof/>
+                <w:webHidden/>
+              </w:rPr>
+              <w:fldChar w:fldCharType="end"/>
+            </w:r>
+          </w:hyperlink>
+        </w:p>
+        <w:p>
+          <w:pPr>
+            <w:pStyle w:val="TDC1"/>
+            <w:tabs>
+              <w:tab w:val="left" w:pos="440"/>
+              <w:tab w:val="right" w:leader="dot" w:pos="8828"/>
+            </w:tabs>
+            <w:rPr>
+              <w:noProof/>
+            </w:rPr>
+          </w:pPr>
+          <w:hyperlink w:anchor="_Toc128932274" w:history="1">
+            <w:r>
+              <w:rPr>
+                <w:rStyle w:val="Hipervnculo"/>
+                <w:b/>
+                <w:bCs/>
+                <w:noProof/>
+              </w:rPr>
+              <w:t>2.</w:t>
+            </w:r>
+            <w:r>
+              <w:rPr>
+                <w:noProof/>
+              </w:rPr>
+              <w:tab/>
+            </w:r>
+            <w:r>
+              <w:rPr>
+                <w:rStyle w:val="Hipervnculo"/>
+                <w:b/>
+                <w:bCs/>
+                <w:noProof/>
+              </w:rPr>
+              <w:t>Analista</w:t>
+            </w:r>
+            <w:r>
+              <w:rPr>
+                <w:noProof/>
+                <w:webHidden/>
+              </w:rPr>
+              <w:tab/>
+            </w:r>
+            <w:r>
+              <w:rPr>
+                <w:noProof/>
+                <w:webHidden/>
+              </w:rPr>
+              <w:fldChar w:fldCharType="begin"/>
+            </w:r>
+            <w:r>
+              <w:rPr>
+                <w:noProof/>
+                <w:webHidden/>
+              </w:rPr>
+              <w:instrText xml:space="preserve"> PAGEREF _Toc128932274 \h </w:instrText>
+            </w:r>
+            <w:r>
+              <w:rPr>
+                <w:noProof/>
+                <w:webHidden/>
+              </w:rPr>
+            </w:r>
+            <w:r>
+              <w:rPr>
+                <w:noProof/>
+                <w:webHidden/>
+              </w:rPr>
+              <w:fldChar w:fldCharType="separate"/>
+            </w:r>
+            <w:r>
+              <w:rPr>
+                <w:noProof/>
+                <w:webHidden/>
+              </w:rPr>
+              <w:t>3</w:t>
+            </w:r>
+            <w:r>
+              <w:rPr>
+                <w:noProof/>
+                <w:webHidden/>
+              </w:rPr>
+              <w:fldChar w:fldCharType="end"/>
+            </w:r>
+          </w:hyperlink>
+        </w:p>
+        <w:p>
+          <w:pPr>
+            <w:pStyle w:val="TDC1"/>
+            <w:tabs>
+              <w:tab w:val="left" w:pos="440"/>
+              <w:tab w:val="right" w:leader="dot" w:pos="8828"/>
+            </w:tabs>
+            <w:rPr>
+              <w:noProof/>
+            </w:rPr>
+          </w:pPr>
+          <w:hyperlink w:anchor="_Toc128932275" w:history="1">
+            <w:r>
+              <w:rPr>
+                <w:rStyle w:val="Hipervnculo"/>
+                <w:b/>
+                <w:bCs/>
+                <w:noProof/>
+              </w:rPr>
+              <w:t>3.</w:t>
+            </w:r>
+            <w:r>
+              <w:rPr>
+                <w:noProof/>
+              </w:rPr>
+              <w:tab/>
+            </w:r>
+            <w:r>
+              <w:rPr>
+                <w:rStyle w:val="Hipervnculo"/>
+                <w:b/>
+                <w:bCs/>
+                <w:noProof/>
+              </w:rPr>
+              <w:t>Descripción</w:t>
+            </w:r>
+            <w:r>
+              <w:rPr>
+                <w:noProof/>
+                <w:webHidden/>
+              </w:rPr>
+              <w:tab/>
+            </w:r>
+            <w:r>
+              <w:rPr>
+                <w:noProof/>
+                <w:webHidden/>
+              </w:rPr>
+              <w:fldChar w:fldCharType="begin"/>
+            </w:r>
+            <w:r>
+              <w:rPr>
+                <w:noProof/>
+                <w:webHidden/>
+              </w:rPr>
+              <w:instrText xml:space="preserve"> PAGEREF _Toc128932275 \h </w:instrText>
+            </w:r>
+            <w:r>
+              <w:rPr>
+                <w:noProof/>
+                <w:webHidden/>
+              </w:rPr>
+            </w:r>
+            <w:r>
+              <w:rPr>
+                <w:noProof/>
+                <w:webHidden/>
+              </w:rPr>
+              <w:fldChar w:fldCharType="separate"/>
+            </w:r>
+            <w:r>
+              <w:rPr>
+                <w:noProof/>
+                <w:webHidden/>
+              </w:rPr>
+              <w:t>3</w:t>
+            </w:r>
+            <w:r>
+              <w:rPr>
+                <w:noProof/>
+                <w:webHidden/>
+              </w:rPr>
+              <w:fldChar w:fldCharType="end"/>
+            </w:r>
+          </w:hyperlink>
+        </w:p>
+        <w:p>
+          <w:pPr>
+            <w:pStyle w:val="TDC1"/>
+            <w:tabs>
+              <w:tab w:val="left" w:pos="440"/>
+              <w:tab w:val="right" w:leader="dot" w:pos="8828"/>
+            </w:tabs>
+            <w:rPr>
+              <w:noProof/>
+            </w:rPr>
+          </w:pPr>
+          <w:hyperlink w:anchor="_Toc128932276" w:history="1">
+            <w:r>
+              <w:rPr>
+                <w:rStyle w:val="Hipervnculo"/>
+                <w:b/>
+                <w:bCs/>
+                <w:noProof/>
+              </w:rPr>
+              <w:t>4.</w:t>
+            </w:r>
+            <w:r>
+              <w:rPr>
+                <w:noProof/>
+              </w:rPr>
+              <w:tab/>
+            </w:r>
+            <w:r>
+              <w:rPr>
+                <w:rStyle w:val="Hipervnculo"/>
+                <w:b/>
+                <w:bCs/>
+                <w:noProof/>
+              </w:rPr>
+              <w:t>Alcance</w:t>
+            </w:r>
+            <w:r>
+              <w:rPr>
+                <w:noProof/>
+                <w:webHidden/>
+              </w:rPr>
+              <w:tab/>
+            </w:r>
+            <w:r>
+              <w:rPr>
+                <w:noProof/>
+                <w:webHidden/>
+              </w:rPr>
+              <w:fldChar w:fldCharType="begin"/>
+            </w:r>
+            <w:r>
+              <w:rPr>
+                <w:noProof/>
+                <w:webHidden/>
+              </w:rPr>
+              <w:instrText xml:space="preserve"> PAGEREF _Toc128932276 \h </w:instrText>
+            </w:r>
+            <w:r>
+              <w:rPr>
+                <w:noProof/>
+                <w:webHidden/>
+              </w:rPr>
+            </w:r>
+            <w:r>
+              <w:rPr>
+                <w:noProof/>
+                <w:webHidden/>
+              </w:rPr>
+              <w:fldChar w:fldCharType="separate"/>
+            </w:r>
+            <w:r>
+              <w:rPr>
+                <w:noProof/>
+                <w:webHidden/>
+              </w:rPr>
+              <w:t>3</w:t>
+            </w:r>
+            <w:r>
+              <w:rPr>
+                <w:noProof/>
+                <w:webHidden/>
+              </w:rPr>
+              <w:fldChar w:fldCharType="end"/>
+            </w:r>
+          </w:hyperlink>
+        </w:p>
+        <w:p>
+          <w:pPr>
+            <w:pStyle w:val="TDC1"/>
+            <w:tabs>
+              <w:tab w:val="left" w:pos="440"/>
+              <w:tab w:val="right" w:leader="dot" w:pos="8828"/>
+            </w:tabs>
+            <w:rPr>
+              <w:noProof/>
+            </w:rPr>
+          </w:pPr>
+          <w:hyperlink w:anchor="_Toc128932277" w:history="1">
+            <w:r>
+              <w:rPr>
+                <w:rStyle w:val="Hipervnculo"/>
+                <w:b/>
+                <w:noProof/>
+              </w:rPr>
+              <w:t>5.</w:t>
+            </w:r>
+            <w:r>
+              <w:rPr>
+                <w:noProof/>
+              </w:rPr>
+              <w:tab/>
+            </w:r>
+            <w:r>
+              <w:rPr>
+                <w:rStyle w:val="Hipervnculo"/>
+                <w:b/>
+                <w:noProof/>
+              </w:rPr>
+              <w:t>Fuera del Alcance</w:t>
+            </w:r>
+            <w:r>
+              <w:rPr>
+                <w:noProof/>
+                <w:webHidden/>
+              </w:rPr>
+              <w:tab/>
+            </w:r>
+            <w:r>
+              <w:rPr>
+                <w:noProof/>
+                <w:webHidden/>
+              </w:rPr>
+              <w:fldChar w:fldCharType="begin"/>
+            </w:r>
+            <w:r>
+              <w:rPr>
+                <w:noProof/>
+                <w:webHidden/>
+              </w:rPr>
+              <w:instrText xml:space="preserve"> PAGEREF _Toc128932277 \h </w:instrText>
+            </w:r>
+            <w:r>
+              <w:rPr>
+                <w:noProof/>
+                <w:webHidden/>
+              </w:rPr>
+            </w:r>
+            <w:r>
+              <w:rPr>
+                <w:noProof/>
+                <w:webHidden/>
+              </w:rPr>
+              <w:fldChar w:fldCharType="separate"/>
+            </w:r>
+            <w:r>
+              <w:rPr>
+                <w:noProof/>
+                <w:webHidden/>
+              </w:rPr>
+              <w:t>4</w:t>
+            </w:r>
+            <w:r>
+              <w:rPr>
+                <w:noProof/>
+                <w:webHidden/>
+              </w:rPr>
+              <w:fldChar w:fldCharType="end"/>
+            </w:r>
+          </w:hyperlink>
+        </w:p>
+        <w:p>
+          <w:pPr>
+            <w:pStyle w:val="TDC1"/>
+            <w:tabs>
+              <w:tab w:val="left" w:pos="440"/>
+              <w:tab w:val="right" w:leader="dot" w:pos="8828"/>
+            </w:tabs>
+            <w:rPr>
+              <w:noProof/>
+            </w:rPr>
+          </w:pPr>
+          <w:hyperlink w:anchor="_Toc128932278" w:history="1">
+            <w:r>
+              <w:rPr>
+                <w:rStyle w:val="Hipervnculo"/>
+                <w:b/>
+                <w:bCs/>
+                <w:noProof/>
+              </w:rPr>
+              <w:t>6.</w:t>
+            </w:r>
+            <w:r>
+              <w:rPr>
+                <w:noProof/>
+              </w:rPr>
+              <w:tab/>
+            </w:r>
+            <w:r>
+              <w:rPr>
+                <w:rStyle w:val="Hipervnculo"/>
+                <w:b/>
+                <w:bCs/>
+                <w:noProof/>
+              </w:rPr>
+              <w:t>Estrategia.</w:t>
+            </w:r>
+            <w:r>
+              <w:rPr>
+                <w:noProof/>
+                <w:webHidden/>
+              </w:rPr>
+              <w:tab/>
+            </w:r>
+            <w:r>
+              <w:rPr>
+                <w:noProof/>
+                <w:webHidden/>
+              </w:rPr>
+              <w:fldChar w:fldCharType="begin"/>
+            </w:r>
+            <w:r>
+              <w:rPr>
+                <w:noProof/>
+                <w:webHidden/>
+              </w:rPr>
+              <w:instrText xml:space="preserve"> PAGEREF _Toc128932278 \h </w:instrText>
+            </w:r>
+            <w:r>
+              <w:rPr>
+                <w:noProof/>
+                <w:webHidden/>
+              </w:rPr>
+            </w:r>
+            <w:r>
+              <w:rPr>
+                <w:noProof/>
+                <w:webHidden/>
+              </w:rPr>
+              <w:fldChar w:fldCharType="separate"/>
+            </w:r>
+            <w:r>
+              <w:rPr>
+                <w:noProof/>
+                <w:webHidden/>
+              </w:rPr>
+              <w:t>4</w:t>
+            </w:r>
+            <w:r>
+              <w:rPr>
+                <w:noProof/>
+                <w:webHidden/>
+              </w:rPr>
+              <w:fldChar w:fldCharType="end"/>
+            </w:r>
+          </w:hyperlink>
+        </w:p>
+        <w:p>
+          <w:pPr>
+            <w:pStyle w:val="TDC1"/>
+            <w:tabs>
+              <w:tab w:val="left" w:pos="440"/>
+              <w:tab w:val="right" w:leader="dot" w:pos="8828"/>
+            </w:tabs>
+            <w:rPr>
+              <w:noProof/>
+            </w:rPr>
+          </w:pPr>
+          <w:hyperlink w:anchor="_Toc128932279" w:history="1">
+            <w:r>
+              <w:rPr>
+                <w:rStyle w:val="Hipervnculo"/>
+                <w:b/>
+                <w:noProof/>
+              </w:rPr>
+              <w:t>7.</w:t>
+            </w:r>
+            <w:r>
+              <w:rPr>
+                <w:noProof/>
+              </w:rPr>
+              <w:tab/>
+            </w:r>
+            <w:r>
+              <w:rPr>
+                <w:rStyle w:val="Hipervnculo"/>
+                <w:b/>
+                <w:noProof/>
+              </w:rPr>
+              <w:t>Cronograma.</w:t>
+            </w:r>
+            <w:r>
+              <w:rPr>
+                <w:noProof/>
+                <w:webHidden/>
+              </w:rPr>
+              <w:tab/>
+            </w:r>
+            <w:r>
+              <w:rPr>
+                <w:noProof/>
+                <w:webHidden/>
+              </w:rPr>
+              <w:fldChar w:fldCharType="begin"/>
+            </w:r>
+            <w:r>
+              <w:rPr>
+                <w:noProof/>
+                <w:webHidden/>
+              </w:rPr>
+              <w:instrText xml:space="preserve"> PAGEREF _Toc128932279 \h </w:instrText>
+            </w:r>
+            <w:r>
+              <w:rPr>
+                <w:noProof/>
+                <w:webHidden/>
+              </w:rPr>
+            </w:r>
+            <w:r>
+              <w:rPr>
+                <w:noProof/>
+                <w:webHidden/>
+              </w:rPr>
+              <w:fldChar w:fldCharType="separate"/>
+            </w:r>
+            <w:r>
+              <w:rPr>
+                <w:noProof/>
+                <w:webHidden/>
+              </w:rPr>
+              <w:t>4</w:t>
+            </w:r>
+            <w:r>
+              <w:rPr>
+                <w:noProof/>
+                <w:webHidden/>
+              </w:rPr>
+              <w:fldChar w:fldCharType="end"/>
+            </w:r>
+          </w:hyperlink>
+        </w:p>
+        <w:p>
+          <w:pPr>
+            <w:pStyle w:val="TDC1"/>
+            <w:tabs>
+              <w:tab w:val="left" w:pos="440"/>
+              <w:tab w:val="right" w:leader="dot" w:pos="8828"/>
+            </w:tabs>
+            <w:rPr>
+              <w:noProof/>
+            </w:rPr>
+          </w:pPr>
+          <w:hyperlink w:anchor="_Toc128932280" w:history="1">
+            <w:r>
+              <w:rPr>
+                <w:rStyle w:val="Hipervnculo"/>
+                <w:b/>
+                <w:bCs/>
+                <w:noProof/>
+              </w:rPr>
+              <w:t>8.</w:t>
+            </w:r>
+            <w:r>
+              <w:rPr>
+                <w:noProof/>
+              </w:rPr>
+              <w:tab/>
+            </w:r>
+            <w:r>
+              <w:rPr>
+                <w:rStyle w:val="Hipervnculo"/>
+                <w:b/>
+                <w:bCs/>
+                <w:noProof/>
+              </w:rPr>
+              <w:t>Prerrequisitos</w:t>
+            </w:r>
+            <w:r>
+              <w:rPr>
+                <w:noProof/>
+                <w:webHidden/>
+              </w:rPr>
+              <w:tab/>
+            </w:r>
+            <w:r>
+              <w:rPr>
+                <w:noProof/>
+                <w:webHidden/>
+              </w:rPr>
+              <w:fldChar w:fldCharType="begin"/>
+            </w:r>
+            <w:r>
+              <w:rPr>
+                <w:noProof/>
+                <w:webHidden/>
+              </w:rPr>
+              <w:instrText xml:space="preserve"> PAGEREF _Toc128932280 \h </w:instrText>
+            </w:r>
+            <w:r>
+              <w:rPr>
+                <w:noProof/>
+                <w:webHidden/>
+              </w:rPr>
+            </w:r>
+            <w:r>
+              <w:rPr>
+                <w:noProof/>
+                <w:webHidden/>
+              </w:rPr>
+              <w:fldChar w:fldCharType="separate"/>
+            </w:r>
+            <w:r>
+              <w:rPr>
+                <w:noProof/>
+                <w:webHidden/>
+              </w:rPr>
+              <w:t>5</w:t>
+            </w:r>
+            <w:r>
+              <w:rPr>
+                <w:noProof/>
+                <w:webHidden/>
+              </w:rPr>
+              <w:fldChar w:fldCharType="end"/>
+            </w:r>
+          </w:hyperlink>
+        </w:p>
+        <w:p>
+          <w:pPr>
+            <w:pStyle w:val="TDC2"/>
+            <w:tabs>
+              <w:tab w:val="left" w:pos="880"/>
+              <w:tab w:val="right" w:leader="dot" w:pos="8828"/>
+            </w:tabs>
+            <w:rPr>
+              <w:noProof/>
+            </w:rPr>
+          </w:pPr>
+          <w:hyperlink w:anchor="_Toc128932281" w:history="1">
+            <w:r>
+              <w:rPr>
+                <w:rStyle w:val="Hipervnculo"/>
+                <w:b/>
+                <w:bCs/>
+                <w:noProof/>
+              </w:rPr>
+              <w:t>8.1.</w:t>
+            </w:r>
+            <w:r>
+              <w:rPr>
+                <w:noProof/>
+              </w:rPr>
+              <w:tab/>
+            </w:r>
+            <w:r>
+              <w:rPr>
+                <w:rStyle w:val="Hipervnculo"/>
+                <w:b/>
+                <w:bCs/>
+                <w:noProof/>
+              </w:rPr>
+              <w:t xml:space="preserve">Data: </w:t>
+            </w:r>
+            <w:r>
+              <w:rPr>
+                <w:rStyle w:val="Hipervnculo"/>
+                <w:noProof/>
+              </w:rPr>
+              <w:t>Productos configurados con las condiciones necesarias para la generación de pedidos.</w:t>
+            </w:r>
+            <w:r>
+              <w:rPr>
+                <w:noProof/>
+                <w:webHidden/>
+              </w:rPr>
+              <w:tab/>
+            </w:r>
+            <w:r>
+              <w:rPr>
+                <w:noProof/>
+                <w:webHidden/>
+              </w:rPr>
+              <w:fldChar w:fldCharType="begin"/>
+            </w:r>
+            <w:r>
+              <w:rPr>
+                <w:noProof/>
+                <w:webHidden/>
+              </w:rPr>
+              <w:instrText xml:space="preserve"> PAGEREF _Toc128932281 \h </w:instrText>
+            </w:r>
+            <w:r>
+              <w:rPr>
+                <w:noProof/>
+                <w:webHidden/>
+              </w:rPr>
+            </w:r>
+            <w:r>
+              <w:rPr>
+                <w:noProof/>
+                <w:webHidden/>
+              </w:rPr>
+              <w:fldChar w:fldCharType="separate"/>
+            </w:r>
+            <w:r>
+              <w:rPr>
+                <w:noProof/>
+                <w:webHidden/>
+              </w:rPr>
+              <w:t>5</w:t>
+            </w:r>
+            <w:r>
+              <w:rPr>
+                <w:noProof/>
+                <w:webHidden/>
+              </w:rPr>
+              <w:fldChar w:fldCharType="end"/>
+            </w:r>
+          </w:hyperlink>
+        </w:p>
+        <w:p>
+          <w:pPr>
+            <w:pStyle w:val="TDC2"/>
+            <w:tabs>
+              <w:tab w:val="left" w:pos="880"/>
+              <w:tab w:val="right" w:leader="dot" w:pos="8828"/>
+            </w:tabs>
+            <w:rPr>
+              <w:noProof/>
+            </w:rPr>
+          </w:pPr>
+          <w:hyperlink w:anchor="_Toc128932282" w:history="1">
+            <w:r>
+              <w:rPr>
+                <w:rStyle w:val="Hipervnculo"/>
+                <w:b/>
+                <w:bCs/>
+                <w:noProof/>
+              </w:rPr>
+              <w:t>8.2.</w:t>
+            </w:r>
+            <w:r>
+              <w:rPr>
+                <w:noProof/>
+              </w:rPr>
+              <w:tab/>
+            </w:r>
+            <w:r>
+              <w:rPr>
+                <w:rStyle w:val="Hipervnculo"/>
+                <w:b/>
+                <w:bCs/>
+                <w:noProof/>
+              </w:rPr>
+              <w:t xml:space="preserve">Permisos/Usuarios: </w:t>
+            </w:r>
+            <w:r>
+              <w:rPr>
+                <w:rStyle w:val="Hipervnculo"/>
+                <w:noProof/>
+              </w:rPr>
+              <w:t>Cuenta registrada para las precondiciones del inicio de sesión para compras.</w:t>
+            </w:r>
+            <w:r>
+              <w:rPr>
+                <w:noProof/>
+                <w:webHidden/>
+              </w:rPr>
+              <w:tab/>
+            </w:r>
+            <w:r>
+              <w:rPr>
+                <w:noProof/>
+                <w:webHidden/>
+              </w:rPr>
+              <w:fldChar w:fldCharType="begin"/>
+            </w:r>
+            <w:r>
+              <w:rPr>
+                <w:noProof/>
+                <w:webHidden/>
+              </w:rPr>
+              <w:instrText xml:space="preserve"> PAGEREF _Toc128932282 \h </w:instrText>
+            </w:r>
+            <w:r>
+              <w:rPr>
+                <w:noProof/>
+                <w:webHidden/>
+              </w:rPr>
+            </w:r>
+            <w:r>
+              <w:rPr>
+                <w:noProof/>
+                <w:webHidden/>
+              </w:rPr>
+              <w:fldChar w:fldCharType="separate"/>
+            </w:r>
+            <w:r>
+              <w:rPr>
+                <w:noProof/>
+                <w:webHidden/>
+              </w:rPr>
+              <w:t>5</w:t>
+            </w:r>
+            <w:r>
+              <w:rPr>
+                <w:noProof/>
+                <w:webHidden/>
+              </w:rPr>
+              <w:fldChar w:fldCharType="end"/>
+            </w:r>
+          </w:hyperlink>
+        </w:p>
+        <w:p>
+          <w:pPr>
+            <w:pStyle w:val="TDC2"/>
+            <w:tabs>
+              <w:tab w:val="left" w:pos="880"/>
+              <w:tab w:val="right" w:leader="dot" w:pos="8828"/>
+            </w:tabs>
+            <w:rPr>
+              <w:noProof/>
+            </w:rPr>
+          </w:pPr>
+          <w:hyperlink w:anchor="_Toc128932283" w:history="1">
+            <w:r>
+              <w:rPr>
+                <w:rStyle w:val="Hipervnculo"/>
+                <w:b/>
+                <w:bCs/>
+                <w:noProof/>
+              </w:rPr>
+              <w:t>8.3.</w:t>
+            </w:r>
+            <w:r>
+              <w:rPr>
+                <w:noProof/>
+              </w:rPr>
+              <w:tab/>
+            </w:r>
+            <w:r>
+              <w:rPr>
+                <w:rStyle w:val="Hipervnculo"/>
+                <w:b/>
+                <w:bCs/>
+                <w:noProof/>
+              </w:rPr>
+              <w:t xml:space="preserve">Ambiente: </w:t>
+            </w:r>
+            <w:r>
+              <w:rPr>
+                <w:rStyle w:val="Hipervnculo"/>
+                <w:bCs/>
+                <w:noProof/>
+              </w:rPr>
+              <w:t>Navegador web (Opera GX) y SOAP UI open source.</w:t>
+            </w:r>
+            <w:r>
+              <w:rPr>
+                <w:noProof/>
+                <w:webHidden/>
+              </w:rPr>
+              <w:tab/>
+            </w:r>
+            <w:r>
+              <w:rPr>
+                <w:noProof/>
+                <w:webHidden/>
+              </w:rPr>
+              <w:fldChar w:fldCharType="begin"/>
+            </w:r>
+            <w:r>
+              <w:rPr>
+                <w:noProof/>
+                <w:webHidden/>
+              </w:rPr>
+              <w:instrText xml:space="preserve"> PAGEREF _Toc128932283 \h </w:instrText>
+            </w:r>
+            <w:r>
+              <w:rPr>
+                <w:noProof/>
+                <w:webHidden/>
+              </w:rPr>
+            </w:r>
+            <w:r>
+              <w:rPr>
+                <w:noProof/>
+                <w:webHidden/>
+              </w:rPr>
+              <w:fldChar w:fldCharType="separate"/>
+            </w:r>
+            <w:r>
+              <w:rPr>
+                <w:noProof/>
+                <w:webHidden/>
+              </w:rPr>
+              <w:t>5</w:t>
+            </w:r>
+            <w:r>
+              <w:rPr>
+                <w:noProof/>
+                <w:webHidden/>
+              </w:rPr>
+              <w:fldChar w:fldCharType="end"/>
+            </w:r>
+          </w:hyperlink>
+        </w:p>
+        <w:p>
+          <w:pPr>
+            <w:pStyle w:val="TDC1"/>
+            <w:tabs>
+              <w:tab w:val="left" w:pos="440"/>
+              <w:tab w:val="right" w:leader="dot" w:pos="8828"/>
+            </w:tabs>
+            <w:rPr>
+              <w:noProof/>
+            </w:rPr>
+          </w:pPr>
+          <w:hyperlink w:anchor="_Toc128932284" w:history="1">
+            <w:r>
+              <w:rPr>
+                <w:rStyle w:val="Hipervnculo"/>
+                <w:b/>
+                <w:bCs/>
+                <w:noProof/>
+              </w:rPr>
+              <w:t>9.</w:t>
+            </w:r>
+            <w:r>
+              <w:rPr>
+                <w:noProof/>
+              </w:rPr>
+              <w:tab/>
+            </w:r>
+            <w:r>
+              <w:rPr>
+                <w:rStyle w:val="Hipervnculo"/>
+                <w:b/>
+                <w:bCs/>
+                <w:noProof/>
+              </w:rPr>
+              <w:t>Otros tipos de prueba</w:t>
+            </w:r>
+            <w:r>
+              <w:rPr>
+                <w:noProof/>
+                <w:webHidden/>
+              </w:rPr>
+              <w:tab/>
+            </w:r>
+            <w:r>
+              <w:rPr>
+                <w:noProof/>
+                <w:webHidden/>
+              </w:rPr>
+              <w:fldChar w:fldCharType="begin"/>
+            </w:r>
+            <w:r>
+              <w:rPr>
+                <w:noProof/>
+                <w:webHidden/>
+              </w:rPr>
+              <w:instrText xml:space="preserve"> PAGEREF _Toc128932284 \h </w:instrText>
+            </w:r>
+            <w:r>
+              <w:rPr>
+                <w:noProof/>
+                <w:webHidden/>
+              </w:rPr>
+            </w:r>
+            <w:r>
+              <w:rPr>
+                <w:noProof/>
+                <w:webHidden/>
+              </w:rPr>
+              <w:fldChar w:fldCharType="separate"/>
+            </w:r>
+            <w:r>
+              <w:rPr>
+                <w:noProof/>
+                <w:webHidden/>
+              </w:rPr>
+              <w:t>5</w:t>
+            </w:r>
+            <w:r>
+              <w:rPr>
+                <w:noProof/>
+                <w:webHidden/>
+              </w:rPr>
+              <w:fldChar w:fldCharType="end"/>
+            </w:r>
+          </w:hyperlink>
+        </w:p>
+        <w:p>
+          <w:pPr>
+            <w:pStyle w:val="TDC1"/>
+            <w:tabs>
+              <w:tab w:val="left" w:pos="660"/>
+              <w:tab w:val="right" w:leader="dot" w:pos="8828"/>
+            </w:tabs>
+            <w:rPr>
+              <w:noProof/>
+            </w:rPr>
+          </w:pPr>
+          <w:hyperlink w:anchor="_Toc128932285" w:history="1">
+            <w:r>
+              <w:rPr>
+                <w:rStyle w:val="Hipervnculo"/>
+                <w:b/>
+                <w:bCs/>
+                <w:noProof/>
+              </w:rPr>
+              <w:t>10.</w:t>
+            </w:r>
+            <w:r>
+              <w:rPr>
+                <w:noProof/>
+              </w:rPr>
+              <w:tab/>
+            </w:r>
+            <w:r>
+              <w:rPr>
+                <w:rStyle w:val="Hipervnculo"/>
+                <w:b/>
+                <w:bCs/>
+                <w:noProof/>
+              </w:rPr>
+              <w:t>Supuestos.</w:t>
+            </w:r>
+            <w:r>
+              <w:rPr>
+                <w:noProof/>
+                <w:webHidden/>
+              </w:rPr>
+              <w:tab/>
+            </w:r>
+            <w:r>
+              <w:rPr>
+                <w:noProof/>
+                <w:webHidden/>
+              </w:rPr>
+              <w:fldChar w:fldCharType="begin"/>
+            </w:r>
+            <w:r>
+              <w:rPr>
+                <w:noProof/>
+                <w:webHidden/>
+              </w:rPr>
+              <w:instrText xml:space="preserve"> PAGEREF _Toc128932285 \h </w:instrText>
+            </w:r>
+            <w:r>
+              <w:rPr>
+                <w:noProof/>
+                <w:webHidden/>
+              </w:rPr>
+            </w:r>
+            <w:r>
+              <w:rPr>
+                <w:noProof/>
+                <w:webHidden/>
+              </w:rPr>
+              <w:fldChar w:fldCharType="separate"/>
+            </w:r>
+            <w:r>
+              <w:rPr>
+                <w:noProof/>
+                <w:webHidden/>
+              </w:rPr>
+              <w:t>5</w:t>
+            </w:r>
+            <w:r>
+              <w:rPr>
+                <w:noProof/>
+                <w:webHidden/>
+              </w:rPr>
+              <w:fldChar w:fldCharType="end"/>
+            </w:r>
+          </w:hyperlink>
+        </w:p>
+        <w:p>
+          <w:r>
+            <w:rPr>
+              <w:b/>
+              <w:bCs/>
+            </w:rPr>
+            <w:fldChar w:fldCharType="end"/>
+          </w:r>
+        </w:p>
+      </w:sdtContent>
+    </w:sdt>
     <w:p/>
     <w:p/>
     <w:p/>
@@ -374,22 +1569,6 @@
     <w:p/>
     <w:p/>
     <w:p/>
-    <w:p/>
-    <w:p/>
-    <w:p/>
-    <w:p/>
-    <w:p/>
-    <w:p/>
-    <w:p/>
-    <w:p/>
-    <w:p/>
-    <w:p/>
-    <w:p/>
-    <w:p/>
-    <w:p/>
-    <w:p/>
-    <w:p/>
-    <w:p/>
     <w:p>
       <w:pPr>
         <w:pStyle w:val="Prrafodelista"/>
@@ -403,6 +1582,7 @@
           <w:bCs/>
         </w:rPr>
       </w:pPr>
+      <w:bookmarkStart w:id="0" w:name="_Toc128932273"/>
       <w:r>
         <w:rPr>
           <w:b/>
@@ -411,6 +1591,7 @@
         <w:lastRenderedPageBreak/>
         <w:t>Área</w:t>
       </w:r>
+      <w:bookmarkEnd w:id="0"/>
     </w:p>
     <w:p>
       <w:r>
@@ -436,6 +1617,7 @@
           <w:bCs/>
         </w:rPr>
       </w:pPr>
+      <w:bookmarkStart w:id="1" w:name="_Toc128932274"/>
       <w:r>
         <w:rPr>
           <w:b/>
@@ -443,18 +1625,11 @@
         </w:rPr>
         <w:t>Analista</w:t>
       </w:r>
-    </w:p>
-    <w:p>
-      <w:r>
-        <w:t xml:space="preserve">Estudiante </w:t>
-      </w:r>
-      <w:proofErr w:type="spellStart"/>
-      <w:r>
-        <w:t>SofkaU</w:t>
-      </w:r>
-      <w:proofErr w:type="spellEnd"/>
-      <w:r>
-        <w:t xml:space="preserve"> </w:t>
+      <w:bookmarkEnd w:id="1"/>
+    </w:p>
+    <w:p>
+      <w:r>
+        <w:t>Jesús Miguel Molina Mendoza</w:t>
       </w:r>
     </w:p>
     <w:p/>
@@ -471,12 +1646,21 @@
           <w:bCs/>
         </w:rPr>
       </w:pPr>
-      <w:r>
-        <w:rPr>
-          <w:b/>
-          <w:bCs/>
-        </w:rPr>
-        <w:t xml:space="preserve">Descripción </w:t>
+      <w:bookmarkStart w:id="2" w:name="_Toc128932275"/>
+      <w:r>
+        <w:rPr>
+          <w:b/>
+          <w:bCs/>
+        </w:rPr>
+        <w:t>Descripción</w:t>
+      </w:r>
+      <w:bookmarkEnd w:id="2"/>
+      <w:r>
+        <w:rPr>
+          <w:b/>
+          <w:bCs/>
+        </w:rPr>
+        <w:t xml:space="preserve"> </w:t>
       </w:r>
     </w:p>
     <w:p>
@@ -548,6 +1732,7 @@
           <w:bCs/>
         </w:rPr>
       </w:pPr>
+      <w:bookmarkStart w:id="3" w:name="_Toc128932276"/>
       <w:r>
         <w:rPr>
           <w:b/>
@@ -555,6 +1740,7 @@
         </w:rPr>
         <w:t>Alcance</w:t>
       </w:r>
+      <w:bookmarkEnd w:id="3"/>
     </w:p>
     <w:p>
       <w:pPr>
@@ -790,13 +1976,6 @@
         </w:rPr>
         <w:t>.</w:t>
       </w:r>
-    </w:p>
-    <w:p>
-      <w:pPr>
-        <w:rPr>
-          <w:bCs/>
-        </w:rPr>
-      </w:pPr>
     </w:p>
     <w:p>
       <w:pPr>
@@ -831,10 +2010,12 @@
           <w:b/>
         </w:rPr>
       </w:pPr>
-      <w:r>
-        <w:rPr>
-          <w:b/>
-        </w:rPr>
+      <w:bookmarkStart w:id="4" w:name="_Toc128932277"/>
+      <w:r>
+        <w:rPr>
+          <w:b/>
+        </w:rPr>
+        <w:lastRenderedPageBreak/>
         <w:t>Fuera del</w:t>
       </w:r>
       <w:r>
@@ -843,6 +2024,7 @@
         </w:rPr>
         <w:t xml:space="preserve"> Alcance</w:t>
       </w:r>
+      <w:bookmarkEnd w:id="4"/>
     </w:p>
     <w:p>
       <w:r>
@@ -924,6 +2106,7 @@
           <w:bCs/>
         </w:rPr>
       </w:pPr>
+      <w:bookmarkStart w:id="5" w:name="_Toc128932278"/>
       <w:r>
         <w:rPr>
           <w:b/>
@@ -931,6 +2114,7 @@
         </w:rPr>
         <w:t>Estrategia.</w:t>
       </w:r>
+      <w:bookmarkEnd w:id="5"/>
     </w:p>
     <w:p>
       <w:pPr>
@@ -1103,11 +2287,19 @@
           <w:b/>
         </w:rPr>
       </w:pPr>
-      <w:r>
-        <w:rPr>
-          <w:b/>
-        </w:rPr>
-        <w:t xml:space="preserve">Cronograma. </w:t>
+      <w:bookmarkStart w:id="6" w:name="_Toc128932279"/>
+      <w:r>
+        <w:rPr>
+          <w:b/>
+        </w:rPr>
+        <w:t>Cronograma.</w:t>
+      </w:r>
+      <w:bookmarkEnd w:id="6"/>
+      <w:r>
+        <w:rPr>
+          <w:b/>
+        </w:rPr>
+        <w:t xml:space="preserve"> </w:t>
       </w:r>
     </w:p>
     <w:p>
@@ -1135,6 +2327,7 @@
           <w:bCs/>
         </w:rPr>
       </w:pPr>
+      <w:bookmarkStart w:id="7" w:name="_Toc128932280"/>
       <w:r>
         <w:rPr>
           <w:b/>
@@ -1142,6 +2335,7 @@
         </w:rPr>
         <w:t>Prerrequisitos</w:t>
       </w:r>
+      <w:bookmarkEnd w:id="7"/>
     </w:p>
     <w:p>
       <w:pPr>
@@ -1165,6 +2359,7 @@
           <w:bCs/>
         </w:rPr>
       </w:pPr>
+      <w:bookmarkStart w:id="8" w:name="_Toc128932281"/>
       <w:r>
         <w:rPr>
           <w:b/>
@@ -1178,6 +2373,7 @@
       <w:r>
         <w:t>.</w:t>
       </w:r>
+      <w:bookmarkEnd w:id="8"/>
     </w:p>
     <w:p>
       <w:pPr>
@@ -1192,6 +2388,7 @@
           <w:bCs/>
         </w:rPr>
       </w:pPr>
+      <w:bookmarkStart w:id="9" w:name="_Toc128932282"/>
       <w:r>
         <w:rPr>
           <w:b/>
@@ -1202,6 +2399,7 @@
       <w:r>
         <w:t>Cuenta registrada para las precondiciones del inicio de sesión para compras.</w:t>
       </w:r>
+      <w:bookmarkEnd w:id="9"/>
     </w:p>
     <w:p>
       <w:pPr>
@@ -1216,6 +2414,7 @@
           <w:bCs/>
         </w:rPr>
       </w:pPr>
+      <w:bookmarkStart w:id="10" w:name="_Toc128932283"/>
       <w:r>
         <w:rPr>
           <w:b/>
@@ -1253,6 +2452,7 @@
         </w:rPr>
         <w:t>.</w:t>
       </w:r>
+      <w:bookmarkEnd w:id="10"/>
     </w:p>
     <w:p/>
     <w:p>
@@ -1268,6 +2468,7 @@
           <w:bCs/>
         </w:rPr>
       </w:pPr>
+      <w:bookmarkStart w:id="11" w:name="_Toc128932284"/>
       <w:r>
         <w:rPr>
           <w:b/>
@@ -1287,7 +2488,15 @@
           <w:b/>
           <w:bCs/>
         </w:rPr>
-        <w:t xml:space="preserve"> tipos de prueba </w:t>
+        <w:t xml:space="preserve"> tipos de prueba</w:t>
+      </w:r>
+      <w:bookmarkEnd w:id="11"/>
+      <w:r>
+        <w:rPr>
+          <w:b/>
+          <w:bCs/>
+        </w:rPr>
+        <w:t xml:space="preserve"> </w:t>
       </w:r>
     </w:p>
     <w:p>
@@ -1333,8 +2542,17 @@
           <w:b/>
           <w:bCs/>
         </w:rPr>
-        <w:t xml:space="preserve"> Supuestos.</w:t>
-      </w:r>
+        <w:t xml:space="preserve"> </w:t>
+      </w:r>
+      <w:bookmarkStart w:id="12" w:name="_Toc128932285"/>
+      <w:r>
+        <w:rPr>
+          <w:b/>
+          <w:bCs/>
+        </w:rPr>
+        <w:t>Supuestos.</w:t>
+      </w:r>
+      <w:bookmarkEnd w:id="12"/>
     </w:p>
     <w:p>
       <w:r>
@@ -1343,13 +2561,28 @@
     </w:p>
     <w:p>
       <w:r>
-        <w:t xml:space="preserve">Las funcionalidades del flujo de compra de la </w:t>
+        <w:t>De que la</w:t>
+      </w:r>
+      <w:r>
+        <w:t xml:space="preserve"> </w:t>
       </w:r>
       <w:r>
         <w:t>página</w:t>
       </w:r>
       <w:r>
-        <w:t xml:space="preserve"> web se encuentren estables.</w:t>
+        <w:t xml:space="preserve"> web</w:t>
+      </w:r>
+      <w:r>
+        <w:t xml:space="preserve"> de la tienda KOAJ</w:t>
+      </w:r>
+      <w:r>
+        <w:t xml:space="preserve"> se encuent</w:t>
+      </w:r>
+      <w:r>
+        <w:t>ra</w:t>
+      </w:r>
+      <w:r>
+        <w:t xml:space="preserve"> estable.</w:t>
       </w:r>
     </w:p>
     <w:p>
@@ -1386,6 +2619,7 @@
     <w:p/>
     <w:p/>
     <w:sectPr>
+      <w:footerReference w:type="default" r:id="rId9"/>
       <w:pgSz w:w="12240" w:h="15840"/>
       <w:pgMar w:top="1417" w:right="1701" w:bottom="1417" w:left="1701" w:header="708" w:footer="708" w:gutter="0"/>
       <w:cols w:space="708"/>
@@ -1393,6 +2627,98 @@
     </w:sectPr>
   </w:body>
 </w:document>
+</file>
+
+<file path=word/endnotes.xml><?xml version="1.0" encoding="utf-8"?>
+<w:endnotes xmlns:wpc="http://schemas.microsoft.com/office/word/2010/wordprocessingCanvas" xmlns:cx="http://schemas.microsoft.com/office/drawing/2014/chartex" xmlns:cx1="http://schemas.microsoft.com/office/drawing/2015/9/8/chartex" xmlns:cx2="http://schemas.microsoft.com/office/drawing/2015/10/21/chartex" xmlns:cx3="http://schemas.microsoft.com/office/drawing/2016/5/9/chartex" xmlns:cx4="http://schemas.microsoft.com/office/drawing/2016/5/10/chartex" xmlns:cx5="http://schemas.microsoft.com/office/drawing/2016/5/11/chartex" xmlns:cx6="http://schemas.microsoft.com/office/drawing/2016/5/12/chartex" xmlns:cx7="http://schemas.microsoft.com/office/drawing/2016/5/13/chartex" xmlns:cx8="http://schemas.microsoft.com/office/drawing/2016/5/14/chartex" xmlns:mc="http://schemas.openxmlformats.org/markup-compatibility/2006" xmlns:aink="http://schemas.microsoft.com/office/drawing/2016/ink" xmlns:am3d="http://schemas.microsoft.com/office/drawing/2017/model3d" xmlns:o="urn:schemas-microsoft-com:office:office" xmlns:oel="http://schemas.microsoft.com/office/2019/extlst" xmlns:r="http://schemas.openxmlformats.org/officeDocument/2006/relationships" xmlns:m="http://schemas.openxmlformats.org/officeDocument/2006/math" xmlns:v="urn:schemas-microsoft-com:vml" xmlns:wp14="http://schemas.microsoft.com/office/word/2010/wordprocessingDrawing" xmlns:wp="http://schemas.openxmlformats.org/drawingml/2006/wordprocessingDrawing" xmlns:w10="urn:schemas-microsoft-com:office:word" xmlns:w="http://schemas.openxmlformats.org/wordprocessingml/2006/main" xmlns:w14="http://schemas.microsoft.com/office/word/2010/wordml" xmlns:w15="http://schemas.microsoft.com/office/word/2012/wordml" xmlns:w16cex="http://schemas.microsoft.com/office/word/2018/wordml/cex" xmlns:w16cid="http://schemas.microsoft.com/office/word/2016/wordml/cid" xmlns:w16="http://schemas.microsoft.com/office/word/2018/wordml" xmlns:w16sdtdh="http://schemas.microsoft.com/office/word/2020/wordml/sdtdatahash" xmlns:w16se="http://schemas.microsoft.com/office/word/2015/wordml/symex" xmlns:wpg="http://schemas.microsoft.com/office/word/2010/wordprocessingGroup" xmlns:wpi="http://schemas.microsoft.com/office/word/2010/wordprocessingInk" xmlns:wne="http://schemas.microsoft.com/office/word/2006/wordml" xmlns:wps="http://schemas.microsoft.com/office/word/2010/wordprocessingShape" mc:Ignorable="w14 w15 w16se w16cid w16 w16cex w16sdtdh wp14">
+  <w:endnote w:type="separator" w:id="-1">
+    <w:p>
+      <w:pPr>
+        <w:spacing w:before="0"/>
+      </w:pPr>
+      <w:r>
+        <w:separator/>
+      </w:r>
+    </w:p>
+  </w:endnote>
+  <w:endnote w:type="continuationSeparator" w:id="0">
+    <w:p>
+      <w:pPr>
+        <w:spacing w:before="0"/>
+      </w:pPr>
+      <w:r>
+        <w:continuationSeparator/>
+      </w:r>
+    </w:p>
+  </w:endnote>
+</w:endnotes>
+</file>
+
+<file path=word/footer1.xml><?xml version="1.0" encoding="utf-8"?>
+<w:ftr xmlns:wpc="http://schemas.microsoft.com/office/word/2010/wordprocessingCanvas" xmlns:cx="http://schemas.microsoft.com/office/drawing/2014/chartex" xmlns:cx1="http://schemas.microsoft.com/office/drawing/2015/9/8/chartex" xmlns:cx2="http://schemas.microsoft.com/office/drawing/2015/10/21/chartex" xmlns:cx3="http://schemas.microsoft.com/office/drawing/2016/5/9/chartex" xmlns:cx4="http://schemas.microsoft.com/office/drawing/2016/5/10/chartex" xmlns:cx5="http://schemas.microsoft.com/office/drawing/2016/5/11/chartex" xmlns:cx6="http://schemas.microsoft.com/office/drawing/2016/5/12/chartex" xmlns:cx7="http://schemas.microsoft.com/office/drawing/2016/5/13/chartex" xmlns:cx8="http://schemas.microsoft.com/office/drawing/2016/5/14/chartex" xmlns:mc="http://schemas.openxmlformats.org/markup-compatibility/2006" xmlns:aink="http://schemas.microsoft.com/office/drawing/2016/ink" xmlns:am3d="http://schemas.microsoft.com/office/drawing/2017/model3d" xmlns:o="urn:schemas-microsoft-com:office:office" xmlns:oel="http://schemas.microsoft.com/office/2019/extlst" xmlns:r="http://schemas.openxmlformats.org/officeDocument/2006/relationships" xmlns:m="http://schemas.openxmlformats.org/officeDocument/2006/math" xmlns:v="urn:schemas-microsoft-com:vml" xmlns:wp14="http://schemas.microsoft.com/office/word/2010/wordprocessingDrawing" xmlns:wp="http://schemas.openxmlformats.org/drawingml/2006/wordprocessingDrawing" xmlns:w10="urn:schemas-microsoft-com:office:word" xmlns:w="http://schemas.openxmlformats.org/wordprocessingml/2006/main" xmlns:w14="http://schemas.microsoft.com/office/word/2010/wordml" xmlns:w15="http://schemas.microsoft.com/office/word/2012/wordml" xmlns:w16cex="http://schemas.microsoft.com/office/word/2018/wordml/cex" xmlns:w16cid="http://schemas.microsoft.com/office/word/2016/wordml/cid" xmlns:w16="http://schemas.microsoft.com/office/word/2018/wordml" xmlns:w16sdtdh="http://schemas.microsoft.com/office/word/2020/wordml/sdtdatahash" xmlns:w16se="http://schemas.microsoft.com/office/word/2015/wordml/symex" xmlns:wpg="http://schemas.microsoft.com/office/word/2010/wordprocessingGroup" xmlns:wpi="http://schemas.microsoft.com/office/word/2010/wordprocessingInk" xmlns:wne="http://schemas.microsoft.com/office/word/2006/wordml" xmlns:wps="http://schemas.microsoft.com/office/word/2010/wordprocessingShape" mc:Ignorable="w14 w15 w16se w16cid w16 w16cex w16sdtdh wp14">
+  <w:sdt>
+    <w:sdtPr>
+      <w:id w:val="1545027728"/>
+      <w:docPartObj>
+        <w:docPartGallery w:val="Page Numbers (Bottom of Page)"/>
+        <w:docPartUnique/>
+      </w:docPartObj>
+    </w:sdtPr>
+    <w:sdtContent>
+      <w:p>
+        <w:pPr>
+          <w:pStyle w:val="Piedepgina"/>
+          <w:jc w:val="center"/>
+        </w:pPr>
+        <w:r>
+          <w:fldChar w:fldCharType="begin"/>
+        </w:r>
+        <w:r>
+          <w:instrText>PAGE   \* MERGEFORMAT</w:instrText>
+        </w:r>
+        <w:r>
+          <w:fldChar w:fldCharType="separate"/>
+        </w:r>
+        <w:r>
+          <w:t>2</w:t>
+        </w:r>
+        <w:r>
+          <w:fldChar w:fldCharType="end"/>
+        </w:r>
+      </w:p>
+    </w:sdtContent>
+  </w:sdt>
+  <w:p>
+    <w:pPr>
+      <w:pStyle w:val="Piedepgina"/>
+    </w:pPr>
+  </w:p>
+</w:ftr>
+</file>
+
+<file path=word/footnotes.xml><?xml version="1.0" encoding="utf-8"?>
+<w:footnotes xmlns:wpc="http://schemas.microsoft.com/office/word/2010/wordprocessingCanvas" xmlns:cx="http://schemas.microsoft.com/office/drawing/2014/chartex" xmlns:cx1="http://schemas.microsoft.com/office/drawing/2015/9/8/chartex" xmlns:cx2="http://schemas.microsoft.com/office/drawing/2015/10/21/chartex" xmlns:cx3="http://schemas.microsoft.com/office/drawing/2016/5/9/chartex" xmlns:cx4="http://schemas.microsoft.com/office/drawing/2016/5/10/chartex" xmlns:cx5="http://schemas.microsoft.com/office/drawing/2016/5/11/chartex" xmlns:cx6="http://schemas.microsoft.com/office/drawing/2016/5/12/chartex" xmlns:cx7="http://schemas.microsoft.com/office/drawing/2016/5/13/chartex" xmlns:cx8="http://schemas.microsoft.com/office/drawing/2016/5/14/chartex" xmlns:mc="http://schemas.openxmlformats.org/markup-compatibility/2006" xmlns:aink="http://schemas.microsoft.com/office/drawing/2016/ink" xmlns:am3d="http://schemas.microsoft.com/office/drawing/2017/model3d" xmlns:o="urn:schemas-microsoft-com:office:office" xmlns:oel="http://schemas.microsoft.com/office/2019/extlst" xmlns:r="http://schemas.openxmlformats.org/officeDocument/2006/relationships" xmlns:m="http://schemas.openxmlformats.org/officeDocument/2006/math" xmlns:v="urn:schemas-microsoft-com:vml" xmlns:wp14="http://schemas.microsoft.com/office/word/2010/wordprocessingDrawing" xmlns:wp="http://schemas.openxmlformats.org/drawingml/2006/wordprocessingDrawing" xmlns:w10="urn:schemas-microsoft-com:office:word" xmlns:w="http://schemas.openxmlformats.org/wordprocessingml/2006/main" xmlns:w14="http://schemas.microsoft.com/office/word/2010/wordml" xmlns:w15="http://schemas.microsoft.com/office/word/2012/wordml" xmlns:w16cex="http://schemas.microsoft.com/office/word/2018/wordml/cex" xmlns:w16cid="http://schemas.microsoft.com/office/word/2016/wordml/cid" xmlns:w16="http://schemas.microsoft.com/office/word/2018/wordml" xmlns:w16sdtdh="http://schemas.microsoft.com/office/word/2020/wordml/sdtdatahash" xmlns:w16se="http://schemas.microsoft.com/office/word/2015/wordml/symex" xmlns:wpg="http://schemas.microsoft.com/office/word/2010/wordprocessingGroup" xmlns:wpi="http://schemas.microsoft.com/office/word/2010/wordprocessingInk" xmlns:wne="http://schemas.microsoft.com/office/word/2006/wordml" xmlns:wps="http://schemas.microsoft.com/office/word/2010/wordprocessingShape" mc:Ignorable="w14 w15 w16se w16cid w16 w16cex w16sdtdh wp14">
+  <w:footnote w:type="separator" w:id="-1">
+    <w:p>
+      <w:pPr>
+        <w:spacing w:before="0"/>
+      </w:pPr>
+      <w:r>
+        <w:separator/>
+      </w:r>
+    </w:p>
+  </w:footnote>
+  <w:footnote w:type="continuationSeparator" w:id="0">
+    <w:p>
+      <w:pPr>
+        <w:spacing w:before="0"/>
+      </w:pPr>
+      <w:r>
+        <w:continuationSeparator/>
+      </w:r>
+    </w:p>
+  </w:footnote>
+</w:footnotes>
 </file>
 
 <file path=word/numbering.xml><?xml version="1.0" encoding="utf-8"?>
@@ -2147,6 +3473,96 @@
       <w:lang w:val="es-CO"/>
     </w:rPr>
   </w:style>
+  <w:style w:type="paragraph" w:styleId="Encabezado">
+    <w:name w:val="header"/>
+    <w:basedOn w:val="Normal"/>
+    <w:link w:val="EncabezadoCar"/>
+    <w:uiPriority w:val="99"/>
+    <w:unhideWhenUsed/>
+    <w:rsid w:val="00E20C00"/>
+    <w:pPr>
+      <w:tabs>
+        <w:tab w:val="center" w:pos="4419"/>
+        <w:tab w:val="right" w:pos="8838"/>
+      </w:tabs>
+      <w:spacing w:before="0"/>
+    </w:pPr>
+  </w:style>
+  <w:style w:type="character" w:customStyle="1" w:styleId="EncabezadoCar">
+    <w:name w:val="Encabezado Car"/>
+    <w:basedOn w:val="Fuentedeprrafopredeter"/>
+    <w:link w:val="Encabezado"/>
+    <w:uiPriority w:val="99"/>
+    <w:rsid w:val="00E20C00"/>
+    <w:rPr>
+      <w:rFonts w:ascii="Arial" w:eastAsia="Times New Roman" w:hAnsi="Arial" w:cs="Times New Roman"/>
+      <w:szCs w:val="20"/>
+      <w:lang w:val="es-ES" w:eastAsia="es-CO"/>
+    </w:rPr>
+  </w:style>
+  <w:style w:type="paragraph" w:styleId="Piedepgina">
+    <w:name w:val="footer"/>
+    <w:basedOn w:val="Normal"/>
+    <w:link w:val="PiedepginaCar"/>
+    <w:uiPriority w:val="99"/>
+    <w:unhideWhenUsed/>
+    <w:rsid w:val="00E20C00"/>
+    <w:pPr>
+      <w:tabs>
+        <w:tab w:val="center" w:pos="4419"/>
+        <w:tab w:val="right" w:pos="8838"/>
+      </w:tabs>
+      <w:spacing w:before="0"/>
+    </w:pPr>
+  </w:style>
+  <w:style w:type="character" w:customStyle="1" w:styleId="PiedepginaCar">
+    <w:name w:val="Pie de página Car"/>
+    <w:basedOn w:val="Fuentedeprrafopredeter"/>
+    <w:link w:val="Piedepgina"/>
+    <w:uiPriority w:val="99"/>
+    <w:rsid w:val="00E20C00"/>
+    <w:rPr>
+      <w:rFonts w:ascii="Arial" w:eastAsia="Times New Roman" w:hAnsi="Arial" w:cs="Times New Roman"/>
+      <w:szCs w:val="20"/>
+      <w:lang w:val="es-ES" w:eastAsia="es-CO"/>
+    </w:rPr>
+  </w:style>
+  <w:style w:type="paragraph" w:styleId="TDC1">
+    <w:name w:val="toc 1"/>
+    <w:basedOn w:val="Normal"/>
+    <w:next w:val="Normal"/>
+    <w:autoRedefine/>
+    <w:uiPriority w:val="39"/>
+    <w:unhideWhenUsed/>
+    <w:rsid w:val="00E20C00"/>
+    <w:pPr>
+      <w:spacing w:after="100"/>
+    </w:pPr>
+  </w:style>
+  <w:style w:type="paragraph" w:styleId="TDC2">
+    <w:name w:val="toc 2"/>
+    <w:basedOn w:val="Normal"/>
+    <w:next w:val="Normal"/>
+    <w:autoRedefine/>
+    <w:uiPriority w:val="39"/>
+    <w:unhideWhenUsed/>
+    <w:rsid w:val="00E20C00"/>
+    <w:pPr>
+      <w:spacing w:after="100"/>
+      <w:ind w:left="220"/>
+    </w:pPr>
+  </w:style>
+  <w:style w:type="character" w:styleId="Hipervnculo">
+    <w:name w:val="Hyperlink"/>
+    <w:basedOn w:val="Fuentedeprrafopredeter"/>
+    <w:uiPriority w:val="99"/>
+    <w:unhideWhenUsed/>
+    <w:rsid w:val="00E20C00"/>
+    <w:rPr>
+      <w:color w:val="0563C1" w:themeColor="hyperlink"/>
+      <w:u w:val="single"/>
+    </w:rPr>
+  </w:style>
 </w:styles>
 </file>
 

</xml_diff>